<commit_message>
from wangyingchen at 20191209
</commit_message>
<xml_diff>
--- a/Spring/Springcloud/史上最简单的SpringCloud教程.docx
+++ b/Spring/Springcloud/史上最简单的SpringCloud教程.docx
@@ -108,9 +108,6 @@
       <w:pPr>
         <w:pStyle w:val="a3"/>
         <w:ind w:left="420" w:firstLineChars="0" w:firstLine="0"/>
-        <w:rPr>
-          <w:rFonts w:hint="eastAsia"/>
-        </w:rPr>
       </w:pPr>
       <w:r>
         <w:rPr>
@@ -229,9 +226,6 @@
       <w:pPr>
         <w:pStyle w:val="a3"/>
         <w:ind w:left="420" w:firstLineChars="0" w:firstLine="0"/>
-        <w:rPr>
-          <w:rFonts w:hint="eastAsia"/>
-        </w:rPr>
       </w:pPr>
       <w:r>
         <w:rPr>
@@ -281,8 +275,161 @@
       <w:r>
         <w:t>介绍。</w:t>
       </w:r>
-      <w:bookmarkStart w:id="0" w:name="_GoBack"/>
-      <w:bookmarkEnd w:id="0"/>
+    </w:p>
+    <w:p>
+      <w:pPr>
+        <w:pStyle w:val="a3"/>
+        <w:numPr>
+          <w:ilvl w:val="0"/>
+          <w:numId w:val="3"/>
+        </w:numPr>
+        <w:ind w:firstLineChars="0"/>
+      </w:pPr>
+      <w:r>
+        <w:rPr>
+          <w:rFonts w:hint="eastAsia"/>
+        </w:rPr>
+        <w:t>首先</w:t>
+      </w:r>
+      <w:r>
+        <w:t>创建一个</w:t>
+      </w:r>
+      <w:r>
+        <w:rPr>
+          <w:rFonts w:hint="eastAsia"/>
+        </w:rPr>
+        <w:t>maven</w:t>
+      </w:r>
+      <w:r>
+        <w:rPr>
+          <w:rFonts w:hint="eastAsia"/>
+        </w:rPr>
+        <w:t>主</w:t>
+      </w:r>
+      <w:r>
+        <w:t>工程</w:t>
+      </w:r>
+    </w:p>
+    <w:p>
+      <w:pPr>
+        <w:pStyle w:val="a3"/>
+        <w:numPr>
+          <w:ilvl w:val="0"/>
+          <w:numId w:val="3"/>
+        </w:numPr>
+        <w:ind w:firstLineChars="0"/>
+      </w:pPr>
+      <w:r>
+        <w:rPr>
+          <w:rFonts w:hint="eastAsia"/>
+        </w:rPr>
+        <w:t>然后</w:t>
+      </w:r>
+      <w:r>
+        <w:t>创建</w:t>
+      </w:r>
+      <w:r>
+        <w:rPr>
+          <w:rFonts w:hint="eastAsia"/>
+        </w:rPr>
+        <w:t>2</w:t>
+      </w:r>
+      <w:r>
+        <w:rPr>
+          <w:rFonts w:hint="eastAsia"/>
+        </w:rPr>
+        <w:t>个</w:t>
+      </w:r>
+      <w:r>
+        <w:rPr>
+          <w:rFonts w:hint="eastAsia"/>
+        </w:rPr>
+        <w:t>model</w:t>
+      </w:r>
+      <w:r>
+        <w:rPr>
+          <w:rFonts w:hint="eastAsia"/>
+        </w:rPr>
+        <w:t>工程</w:t>
+      </w:r>
+      <w:r>
+        <w:t>：</w:t>
+      </w:r>
+    </w:p>
+    <w:p>
+      <w:pPr>
+        <w:pStyle w:val="a3"/>
+        <w:numPr>
+          <w:ilvl w:val="0"/>
+          <w:numId w:val="3"/>
+        </w:numPr>
+        <w:ind w:firstLineChars="0"/>
+      </w:pPr>
+      <w:r>
+        <w:rPr>
+          <w:rFonts w:hint="eastAsia"/>
+        </w:rPr>
+        <w:t>启动</w:t>
+      </w:r>
+      <w:r>
+        <w:t>一个服务注册中心</w:t>
+      </w:r>
+    </w:p>
+    <w:p>
+      <w:pPr>
+        <w:pStyle w:val="a3"/>
+        <w:numPr>
+          <w:ilvl w:val="0"/>
+          <w:numId w:val="3"/>
+        </w:numPr>
+        <w:ind w:firstLineChars="0"/>
+      </w:pPr>
+      <w:r>
+        <w:rPr>
+          <w:rFonts w:hint="eastAsia"/>
+        </w:rPr>
+        <w:t>eureka server</w:t>
+      </w:r>
+      <w:r>
+        <w:rPr>
+          <w:rFonts w:hint="eastAsia"/>
+        </w:rPr>
+        <w:t>配置</w:t>
+      </w:r>
+    </w:p>
+    <w:p>
+      <w:pPr>
+        <w:pStyle w:val="a3"/>
+        <w:numPr>
+          <w:ilvl w:val="0"/>
+          <w:numId w:val="3"/>
+        </w:numPr>
+        <w:ind w:firstLineChars="0"/>
+        <w:rPr>
+          <w:rFonts w:hint="eastAsia"/>
+        </w:rPr>
+      </w:pPr>
+      <w:r>
+        <w:rPr>
+          <w:rFonts w:hint="eastAsia"/>
+        </w:rPr>
+        <w:t>访问</w:t>
+      </w:r>
+      <w:r>
+        <w:rPr>
+          <w:rFonts w:hint="eastAsia"/>
+        </w:rPr>
+        <w:t>eureka server</w:t>
+      </w:r>
+    </w:p>
+    <w:p>
+      <w:pPr>
+        <w:pStyle w:val="a3"/>
+        <w:ind w:left="420" w:firstLineChars="0" w:firstLine="0"/>
+        <w:rPr>
+          <w:rFonts w:hint="eastAsia"/>
+        </w:rPr>
+      </w:pPr>
     </w:p>
     <w:p>
       <w:pPr>
@@ -314,10 +461,16 @@
     </w:p>
     <w:p>
       <w:pPr>
-        <w:rPr>
-          <w:rFonts w:hint="eastAsia"/>
-        </w:rPr>
-      </w:pPr>
+        <w:pStyle w:val="a3"/>
+        <w:ind w:left="420" w:firstLineChars="0" w:firstLine="0"/>
+        <w:rPr>
+          <w:rFonts w:hint="eastAsia"/>
+        </w:rPr>
+      </w:pPr>
+    </w:p>
+    <w:p>
+      <w:bookmarkStart w:id="0" w:name="_GoBack"/>
+      <w:bookmarkEnd w:id="0"/>
     </w:p>
     <w:sectPr>
       <w:pgSz w:w="11906" w:h="16838"/>
@@ -418,6 +571,92 @@
     </w:lvl>
   </w:abstractNum>
   <w:abstractNum w:abstractNumId="1" w15:restartNumberingAfterBreak="0">
+    <w:nsid w:val="41230BF1"/>
+    <w:multiLevelType w:val="hybridMultilevel"/>
+    <w:tmpl w:val="9BD82F5E"/>
+    <w:lvl w:ilvl="0" w:tplc="0409000F">
+      <w:start w:val="1"/>
+      <w:numFmt w:val="decimal"/>
+      <w:lvlText w:val="%1."/>
+      <w:lvlJc w:val="left"/>
+      <w:pPr>
+        <w:ind w:left="840" w:hanging="420"/>
+      </w:pPr>
+    </w:lvl>
+    <w:lvl w:ilvl="1" w:tplc="04090019" w:tentative="1">
+      <w:start w:val="1"/>
+      <w:numFmt w:val="lowerLetter"/>
+      <w:lvlText w:val="%2)"/>
+      <w:lvlJc w:val="left"/>
+      <w:pPr>
+        <w:ind w:left="1260" w:hanging="420"/>
+      </w:pPr>
+    </w:lvl>
+    <w:lvl w:ilvl="2" w:tplc="0409001B" w:tentative="1">
+      <w:start w:val="1"/>
+      <w:numFmt w:val="lowerRoman"/>
+      <w:lvlText w:val="%3."/>
+      <w:lvlJc w:val="right"/>
+      <w:pPr>
+        <w:ind w:left="1680" w:hanging="420"/>
+      </w:pPr>
+    </w:lvl>
+    <w:lvl w:ilvl="3" w:tplc="0409000F" w:tentative="1">
+      <w:start w:val="1"/>
+      <w:numFmt w:val="decimal"/>
+      <w:lvlText w:val="%4."/>
+      <w:lvlJc w:val="left"/>
+      <w:pPr>
+        <w:ind w:left="2100" w:hanging="420"/>
+      </w:pPr>
+    </w:lvl>
+    <w:lvl w:ilvl="4" w:tplc="04090019" w:tentative="1">
+      <w:start w:val="1"/>
+      <w:numFmt w:val="lowerLetter"/>
+      <w:lvlText w:val="%5)"/>
+      <w:lvlJc w:val="left"/>
+      <w:pPr>
+        <w:ind w:left="2520" w:hanging="420"/>
+      </w:pPr>
+    </w:lvl>
+    <w:lvl w:ilvl="5" w:tplc="0409001B" w:tentative="1">
+      <w:start w:val="1"/>
+      <w:numFmt w:val="lowerRoman"/>
+      <w:lvlText w:val="%6."/>
+      <w:lvlJc w:val="right"/>
+      <w:pPr>
+        <w:ind w:left="2940" w:hanging="420"/>
+      </w:pPr>
+    </w:lvl>
+    <w:lvl w:ilvl="6" w:tplc="0409000F" w:tentative="1">
+      <w:start w:val="1"/>
+      <w:numFmt w:val="decimal"/>
+      <w:lvlText w:val="%7."/>
+      <w:lvlJc w:val="left"/>
+      <w:pPr>
+        <w:ind w:left="3360" w:hanging="420"/>
+      </w:pPr>
+    </w:lvl>
+    <w:lvl w:ilvl="7" w:tplc="04090019" w:tentative="1">
+      <w:start w:val="1"/>
+      <w:numFmt w:val="lowerLetter"/>
+      <w:lvlText w:val="%8)"/>
+      <w:lvlJc w:val="left"/>
+      <w:pPr>
+        <w:ind w:left="3780" w:hanging="420"/>
+      </w:pPr>
+    </w:lvl>
+    <w:lvl w:ilvl="8" w:tplc="0409001B" w:tentative="1">
+      <w:start w:val="1"/>
+      <w:numFmt w:val="lowerRoman"/>
+      <w:lvlText w:val="%9."/>
+      <w:lvlJc w:val="right"/>
+      <w:pPr>
+        <w:ind w:left="4200" w:hanging="420"/>
+      </w:pPr>
+    </w:lvl>
+  </w:abstractNum>
+  <w:abstractNum w:abstractNumId="2" w15:restartNumberingAfterBreak="0">
     <w:nsid w:val="6F7954F5"/>
     <w:multiLevelType w:val="hybridMultilevel"/>
     <w:tmpl w:val="A9A0E45C"/>
@@ -507,10 +746,13 @@
     </w:lvl>
   </w:abstractNum>
   <w:num w:numId="1">
-    <w:abstractNumId w:val="1"/>
+    <w:abstractNumId w:val="2"/>
   </w:num>
   <w:num w:numId="2">
     <w:abstractNumId w:val="0"/>
+  </w:num>
+  <w:num w:numId="3">
+    <w:abstractNumId w:val="1"/>
   </w:num>
 </w:numbering>
 </file>

</xml_diff>